<commit_message>
1)fix a bug for running fitTwoStateModel init value setup; 2)add functions to do fix.ligand modeling on simulating data and fitting data; 3) add testing code too. 2016.05.28;
</commit_message>
<xml_diff>
--- a/reference/TwoStateModellingOfSPRMeasurment_v1.0.docx
+++ b/reference/TwoStateModellingOfSPRMeasurment_v1.0.docx
@@ -7,7 +7,15 @@
         <w:t xml:space="preserve">Title: </w:t>
       </w:r>
       <w:r>
-        <w:t>Characterization of antibody antigen interactions by a two state model through surface plasmon resonance</w:t>
+        <w:t xml:space="preserve">Characterization of antibody antigen interactions by a two state model through surface </w:t>
+      </w:r>
+      <w:proofErr w:type="spellStart"/>
+      <w:r>
+        <w:t>plasmon</w:t>
+      </w:r>
+      <w:proofErr w:type="spellEnd"/>
+      <w:r>
+        <w:t xml:space="preserve"> resonance</w:t>
       </w:r>
     </w:p>
     <w:p>
@@ -51,8 +59,16 @@
         <w:rPr>
           <w:vertAlign w:val="superscript"/>
         </w:rPr>
-        <w:t>1,2</w:t>
-      </w:r>
+        <w:t>1</w:t>
+      </w:r>
+      <w:proofErr w:type="gramStart"/>
+      <w:r>
+        <w:rPr>
+          <w:vertAlign w:val="superscript"/>
+        </w:rPr>
+        <w:t>,2</w:t>
+      </w:r>
+      <w:proofErr w:type="gramEnd"/>
     </w:p>
     <w:p>
       <w:pPr>
@@ -75,9 +91,11 @@
       <w:r>
         <w:t xml:space="preserve">2Department of </w:t>
       </w:r>
+      <w:proofErr w:type="spellStart"/>
       <w:r>
         <w:t>Mathematics&amp;Statistics</w:t>
       </w:r>
+      <w:proofErr w:type="spellEnd"/>
     </w:p>
     <w:p>
       <w:pPr>
@@ -142,136 +160,169 @@
       <w:r>
         <w:t>Keywords:</w:t>
       </w:r>
+      <w:r>
+        <w:t xml:space="preserve"> </w:t>
+      </w:r>
+    </w:p>
+    <w:p>
+      <w:pPr>
+        <w:ind w:firstLine="720"/>
+      </w:pPr>
+    </w:p>
+    <w:p>
+      <w:pPr>
+        <w:ind w:firstLine="720"/>
+      </w:pPr>
+    </w:p>
+    <w:p>
+      <w:pPr>
+        <w:ind w:firstLine="720"/>
+      </w:pPr>
+    </w:p>
+    <w:p>
+      <w:r>
+        <w:br w:type="page"/>
+      </w:r>
+    </w:p>
+    <w:p>
+      <w:pPr>
+        <w:rPr>
+          <w:b/>
+        </w:rPr>
+      </w:pPr>
+      <w:r>
+        <w:rPr>
+          <w:b/>
+        </w:rPr>
+        <w:lastRenderedPageBreak/>
+        <w:t>Abstract</w:t>
+      </w:r>
+    </w:p>
+    <w:p/>
+    <w:p>
+      <w:r>
+        <w:br w:type="page"/>
+      </w:r>
+    </w:p>
+    <w:p>
+      <w:pPr>
+        <w:rPr>
+          <w:b/>
+        </w:rPr>
+      </w:pPr>
+      <w:r>
+        <w:rPr>
+          <w:b/>
+        </w:rPr>
+        <w:lastRenderedPageBreak/>
+        <w:t>Introduction</w:t>
+      </w:r>
+    </w:p>
+    <w:p>
+      <w:r>
+        <w:br w:type="page"/>
+      </w:r>
+    </w:p>
+    <w:p>
+      <w:pPr>
+        <w:rPr>
+          <w:b/>
+        </w:rPr>
+      </w:pPr>
+      <w:r>
+        <w:rPr>
+          <w:b/>
+        </w:rPr>
+        <w:lastRenderedPageBreak/>
+        <w:t>Theory</w:t>
+      </w:r>
+      <w:r>
+        <w:rPr>
+          <w:b/>
+        </w:rPr>
+        <w:t>/Model</w:t>
+      </w:r>
+    </w:p>
+    <w:p>
+      <w:r>
+        <w:br w:type="page"/>
+      </w:r>
+    </w:p>
+    <w:p>
+      <w:pPr>
+        <w:rPr>
+          <w:b/>
+        </w:rPr>
+      </w:pPr>
+      <w:r>
+        <w:rPr>
+          <w:b/>
+        </w:rPr>
+        <w:lastRenderedPageBreak/>
+        <w:t>Methods and materials</w:t>
+      </w:r>
+    </w:p>
+    <w:p>
+      <w:pPr>
+        <w:rPr>
+          <w:b/>
+        </w:rPr>
+      </w:pPr>
+      <w:r>
+        <w:rPr>
+          <w:b/>
+        </w:rPr>
+        <w:br w:type="page"/>
+      </w:r>
+    </w:p>
+    <w:p>
+      <w:pPr>
+        <w:rPr>
+          <w:b/>
+        </w:rPr>
+      </w:pPr>
+      <w:r>
+        <w:rPr>
+          <w:b/>
+        </w:rPr>
+        <w:lastRenderedPageBreak/>
+        <w:t>Results and discussion</w:t>
+      </w:r>
+    </w:p>
+    <w:p>
+      <w:pPr>
+        <w:rPr>
+          <w:i/>
+        </w:rPr>
+      </w:pPr>
+      <w:r>
+        <w:rPr>
+          <w:i/>
+        </w:rPr>
+        <w:t>Simulation</w:t>
+      </w:r>
+    </w:p>
+    <w:p>
+      <w:pPr>
+        <w:rPr>
+          <w:i/>
+        </w:rPr>
+      </w:pPr>
+      <w:r>
+        <w:rPr>
+          <w:i/>
+        </w:rPr>
+        <w:t>Experiment</w:t>
+      </w:r>
+    </w:p>
+    <w:p>
+      <w:pPr>
+        <w:rPr>
+          <w:i/>
+        </w:rPr>
+      </w:pPr>
       <w:bookmarkStart w:id="0" w:name="_GoBack"/>
       <w:bookmarkEnd w:id="0"/>
-      <w:r>
-        <w:t xml:space="preserve"> </w:t>
-      </w:r>
-    </w:p>
-    <w:p>
-      <w:pPr>
-        <w:ind w:firstLine="720"/>
-      </w:pPr>
-    </w:p>
-    <w:p>
-      <w:pPr>
-        <w:ind w:firstLine="720"/>
-      </w:pPr>
-    </w:p>
-    <w:p>
-      <w:pPr>
-        <w:ind w:firstLine="720"/>
-      </w:pPr>
-    </w:p>
-    <w:p>
-      <w:r>
-        <w:br w:type="page"/>
-      </w:r>
-    </w:p>
-    <w:p>
-      <w:pPr>
-        <w:rPr>
-          <w:b/>
-        </w:rPr>
-      </w:pPr>
-      <w:r>
-        <w:rPr>
-          <w:b/>
-        </w:rPr>
-        <w:lastRenderedPageBreak/>
-        <w:t>Abstract</w:t>
-      </w:r>
-    </w:p>
-    <w:p/>
-    <w:p>
-      <w:r>
-        <w:br w:type="page"/>
-      </w:r>
-    </w:p>
-    <w:p>
-      <w:pPr>
-        <w:rPr>
-          <w:b/>
-        </w:rPr>
-      </w:pPr>
-      <w:r>
-        <w:rPr>
-          <w:b/>
-        </w:rPr>
-        <w:lastRenderedPageBreak/>
-        <w:t>Introduction</w:t>
-      </w:r>
-    </w:p>
-    <w:p>
-      <w:r>
-        <w:br w:type="page"/>
-      </w:r>
-    </w:p>
-    <w:p>
-      <w:pPr>
-        <w:rPr>
-          <w:b/>
-        </w:rPr>
-      </w:pPr>
-      <w:r>
-        <w:rPr>
-          <w:b/>
-        </w:rPr>
-        <w:lastRenderedPageBreak/>
-        <w:t>Theory</w:t>
-      </w:r>
-    </w:p>
-    <w:p>
-      <w:r>
-        <w:br w:type="page"/>
-      </w:r>
-    </w:p>
-    <w:p>
-      <w:pPr>
-        <w:rPr>
-          <w:b/>
-        </w:rPr>
-      </w:pPr>
-      <w:r>
-        <w:rPr>
-          <w:b/>
-        </w:rPr>
-        <w:lastRenderedPageBreak/>
-        <w:t>Results and discussion</w:t>
-      </w:r>
-    </w:p>
-    <w:p>
-      <w:pPr>
-        <w:rPr>
-          <w:i/>
-        </w:rPr>
-      </w:pPr>
-      <w:r>
-        <w:rPr>
-          <w:i/>
-        </w:rPr>
-        <w:t>Simulation</w:t>
-      </w:r>
-    </w:p>
-    <w:p>
-      <w:pPr>
-        <w:rPr>
-          <w:i/>
-        </w:rPr>
-      </w:pPr>
-      <w:r>
-        <w:rPr>
-          <w:i/>
-        </w:rPr>
-        <w:t>Experiment</w:t>
-      </w:r>
-    </w:p>
-    <w:p>
-      <w:pPr>
-        <w:rPr>
-          <w:i/>
-        </w:rPr>
-      </w:pPr>
       <w:r>
         <w:rPr>
           <w:i/>

</xml_diff>